<commit_message>
Update Data documentation and functionalities
</commit_message>
<xml_diff>
--- a/documentation/Documentation.docx
+++ b/documentation/Documentation.docx
@@ -161,7 +161,7 @@
           <w:r>
             <w:fldChar w:fldCharType="separate"/>
           </w:r>
-          <w:hyperlink w:anchor="_Toc92828376" w:history="1">
+          <w:hyperlink w:anchor="_Toc93075291" w:history="1">
             <w:r>
               <w:rPr>
                 <w:rStyle w:val="Hipercze"/>
@@ -184,7 +184,7 @@
               <w:rPr>
                 <w:webHidden/>
               </w:rPr>
-              <w:instrText xml:space="preserve"> PAGEREF _Toc92828376 \h </w:instrText>
+              <w:instrText xml:space="preserve"> PAGEREF _Toc93075291 \h </w:instrText>
             </w:r>
             <w:r>
               <w:rPr>
@@ -224,7 +224,7 @@
               <w:szCs w:val="22"/>
             </w:rPr>
           </w:pPr>
-          <w:hyperlink w:anchor="_Toc92828377" w:history="1">
+          <w:hyperlink w:anchor="_Toc93075292" w:history="1">
             <w:r>
               <w:rPr>
                 <w:rStyle w:val="Hipercze"/>
@@ -251,7 +251,7 @@
                 <w:noProof/>
                 <w:webHidden/>
               </w:rPr>
-              <w:instrText xml:space="preserve"> PAGEREF _Toc92828377 \h </w:instrText>
+              <w:instrText xml:space="preserve"> PAGEREF _Toc93075292 \h </w:instrText>
             </w:r>
             <w:r>
               <w:rPr>
@@ -295,7 +295,7 @@
               <w:szCs w:val="22"/>
             </w:rPr>
           </w:pPr>
-          <w:hyperlink w:anchor="_Toc92828378" w:history="1">
+          <w:hyperlink w:anchor="_Toc93075293" w:history="1">
             <w:r>
               <w:rPr>
                 <w:rStyle w:val="Hipercze"/>
@@ -322,7 +322,7 @@
                 <w:noProof/>
                 <w:webHidden/>
               </w:rPr>
-              <w:instrText xml:space="preserve"> PAGEREF _Toc92828378 \h </w:instrText>
+              <w:instrText xml:space="preserve"> PAGEREF _Toc93075293 \h </w:instrText>
             </w:r>
             <w:r>
               <w:rPr>
@@ -364,7 +364,7 @@
               <w:szCs w:val="22"/>
             </w:rPr>
           </w:pPr>
-          <w:hyperlink w:anchor="_Toc92828379" w:history="1">
+          <w:hyperlink w:anchor="_Toc93075294" w:history="1">
             <w:r>
               <w:rPr>
                 <w:rStyle w:val="Hipercze"/>
@@ -388,7 +388,7 @@
               <w:rPr>
                 <w:webHidden/>
               </w:rPr>
-              <w:instrText xml:space="preserve"> PAGEREF _Toc92828379 \h </w:instrText>
+              <w:instrText xml:space="preserve"> PAGEREF _Toc93075294 \h </w:instrText>
             </w:r>
             <w:r>
               <w:rPr>
@@ -426,7 +426,7 @@
               <w:szCs w:val="22"/>
             </w:rPr>
           </w:pPr>
-          <w:hyperlink w:anchor="_Toc92828380" w:history="1">
+          <w:hyperlink w:anchor="_Toc93075295" w:history="1">
             <w:r>
               <w:rPr>
                 <w:rStyle w:val="Hipercze"/>
@@ -450,7 +450,7 @@
               <w:rPr>
                 <w:webHidden/>
               </w:rPr>
-              <w:instrText xml:space="preserve"> PAGEREF _Toc92828380 \h </w:instrText>
+              <w:instrText xml:space="preserve"> PAGEREF _Toc93075295 \h </w:instrText>
             </w:r>
             <w:r>
               <w:rPr>
@@ -488,12 +488,12 @@
               <w:szCs w:val="22"/>
             </w:rPr>
           </w:pPr>
-          <w:hyperlink w:anchor="_Toc92828381" w:history="1">
+          <w:hyperlink w:anchor="_Toc93075296" w:history="1">
             <w:r>
               <w:rPr>
                 <w:rStyle w:val="Hipercze"/>
               </w:rPr>
-              <w:t xml:space="preserve">Uczenie maszynowe: Python + x </w:t>
+              <w:t xml:space="preserve">Uczenie maszynowe: Python + Scikit-Learn </w:t>
             </w:r>
             <w:r>
               <w:rPr>
@@ -518,7 +518,7 @@
               <w:rPr>
                 <w:webHidden/>
               </w:rPr>
-              <w:instrText xml:space="preserve"> PAGEREF _Toc92828381 \h </w:instrText>
+              <w:instrText xml:space="preserve"> PAGEREF _Toc93075296 \h </w:instrText>
             </w:r>
             <w:r>
               <w:rPr>
@@ -556,7 +556,7 @@
               <w:szCs w:val="22"/>
             </w:rPr>
           </w:pPr>
-          <w:hyperlink w:anchor="_Toc92828382" w:history="1">
+          <w:hyperlink w:anchor="_Toc93075297" w:history="1">
             <w:r>
               <w:rPr>
                 <w:rStyle w:val="Hipercze"/>
@@ -579,68 +579,7 @@
               <w:rPr>
                 <w:webHidden/>
               </w:rPr>
-              <w:instrText xml:space="preserve"> PAGEREF _Toc92828382 \h </w:instrText>
-            </w:r>
-            <w:r>
-              <w:rPr>
-                <w:webHidden/>
-              </w:rPr>
-            </w:r>
-            <w:r>
-              <w:rPr>
-                <w:webHidden/>
-              </w:rPr>
-              <w:fldChar w:fldCharType="separate"/>
-            </w:r>
-            <w:r>
-              <w:rPr>
-                <w:webHidden/>
-              </w:rPr>
-              <w:t>3</w:t>
-            </w:r>
-            <w:r>
-              <w:rPr>
-                <w:webHidden/>
-              </w:rPr>
-              <w:fldChar w:fldCharType="end"/>
-            </w:r>
-          </w:hyperlink>
-        </w:p>
-        <w:p>
-          <w:pPr>
-            <w:pStyle w:val="Spistreci1"/>
-            <w:rPr>
-              <w:rFonts w:asciiTheme="minorHAnsi" w:eastAsiaTheme="minorEastAsia" w:hAnsiTheme="minorHAnsi" w:cstheme="minorBidi"/>
-              <w:b w:val="0"/>
-              <w:bCs w:val="0"/>
-              <w:sz w:val="22"/>
-              <w:szCs w:val="22"/>
-            </w:rPr>
-          </w:pPr>
-          <w:hyperlink w:anchor="_Toc92828383" w:history="1">
-            <w:r>
-              <w:rPr>
-                <w:rStyle w:val="Hipercze"/>
-              </w:rPr>
-              <w:t>Metoda</w:t>
-            </w:r>
-            <w:r>
-              <w:rPr>
-                <w:webHidden/>
-              </w:rPr>
-              <w:tab/>
-            </w:r>
-            <w:r>
-              <w:rPr>
-                <w:webHidden/>
-              </w:rPr>
-              <w:fldChar w:fldCharType="begin"/>
-            </w:r>
-            <w:r>
-              <w:rPr>
-                <w:webHidden/>
-              </w:rPr>
-              <w:instrText xml:space="preserve"> PAGEREF _Toc92828383 \h </w:instrText>
+              <w:instrText xml:space="preserve"> PAGEREF _Toc93075297 \h </w:instrText>
             </w:r>
             <w:r>
               <w:rPr>
@@ -680,13 +619,13 @@
               <w:szCs w:val="22"/>
             </w:rPr>
           </w:pPr>
-          <w:hyperlink w:anchor="_Toc92828384" w:history="1">
+          <w:hyperlink w:anchor="_Toc93075298" w:history="1">
             <w:r>
               <w:rPr>
                 <w:rStyle w:val="Hipercze"/>
                 <w:noProof/>
               </w:rPr>
-              <w:t>Parametry modeli ML</w:t>
+              <w:t>Zbiory danych</w:t>
             </w:r>
             <w:r>
               <w:rPr>
@@ -707,7 +646,7 @@
                 <w:noProof/>
                 <w:webHidden/>
               </w:rPr>
-              <w:instrText xml:space="preserve"> PAGEREF _Toc92828384 \h </w:instrText>
+              <w:instrText xml:space="preserve"> PAGEREF _Toc93075298 \h </w:instrText>
             </w:r>
             <w:r>
               <w:rPr>
@@ -751,12 +690,286 @@
               <w:szCs w:val="22"/>
             </w:rPr>
           </w:pPr>
-          <w:hyperlink w:anchor="_Toc92828385" w:history="1">
+          <w:hyperlink w:anchor="_Toc93075299" w:history="1">
             <w:r>
               <w:rPr>
                 <w:rStyle w:val="Hipercze"/>
                 <w:noProof/>
               </w:rPr>
+              <w:t>Sposób przygotowania danych</w:t>
+            </w:r>
+            <w:r>
+              <w:rPr>
+                <w:noProof/>
+                <w:webHidden/>
+              </w:rPr>
+              <w:tab/>
+            </w:r>
+            <w:r>
+              <w:rPr>
+                <w:noProof/>
+                <w:webHidden/>
+              </w:rPr>
+              <w:fldChar w:fldCharType="begin"/>
+            </w:r>
+            <w:r>
+              <w:rPr>
+                <w:noProof/>
+                <w:webHidden/>
+              </w:rPr>
+              <w:instrText xml:space="preserve"> PAGEREF _Toc93075299 \h </w:instrText>
+            </w:r>
+            <w:r>
+              <w:rPr>
+                <w:noProof/>
+                <w:webHidden/>
+              </w:rPr>
+            </w:r>
+            <w:r>
+              <w:rPr>
+                <w:noProof/>
+                <w:webHidden/>
+              </w:rPr>
+              <w:fldChar w:fldCharType="separate"/>
+            </w:r>
+            <w:r>
+              <w:rPr>
+                <w:noProof/>
+                <w:webHidden/>
+              </w:rPr>
+              <w:t>3</w:t>
+            </w:r>
+            <w:r>
+              <w:rPr>
+                <w:noProof/>
+                <w:webHidden/>
+              </w:rPr>
+              <w:fldChar w:fldCharType="end"/>
+            </w:r>
+          </w:hyperlink>
+        </w:p>
+        <w:p>
+          <w:pPr>
+            <w:pStyle w:val="Spistreci2"/>
+            <w:tabs>
+              <w:tab w:val="right" w:leader="dot" w:pos="9062"/>
+            </w:tabs>
+            <w:rPr>
+              <w:rFonts w:asciiTheme="minorHAnsi" w:eastAsiaTheme="minorEastAsia" w:hAnsiTheme="minorHAnsi" w:cstheme="minorBidi"/>
+              <w:noProof/>
+              <w:sz w:val="22"/>
+              <w:szCs w:val="22"/>
+            </w:rPr>
+          </w:pPr>
+          <w:hyperlink w:anchor="_Toc93075300" w:history="1">
+            <w:r>
+              <w:rPr>
+                <w:rStyle w:val="Hipercze"/>
+                <w:noProof/>
+              </w:rPr>
+              <w:t>Dane przetworzone</w:t>
+            </w:r>
+            <w:r>
+              <w:rPr>
+                <w:noProof/>
+                <w:webHidden/>
+              </w:rPr>
+              <w:tab/>
+            </w:r>
+            <w:r>
+              <w:rPr>
+                <w:noProof/>
+                <w:webHidden/>
+              </w:rPr>
+              <w:fldChar w:fldCharType="begin"/>
+            </w:r>
+            <w:r>
+              <w:rPr>
+                <w:noProof/>
+                <w:webHidden/>
+              </w:rPr>
+              <w:instrText xml:space="preserve"> PAGEREF _Toc93075300 \h </w:instrText>
+            </w:r>
+            <w:r>
+              <w:rPr>
+                <w:noProof/>
+                <w:webHidden/>
+              </w:rPr>
+            </w:r>
+            <w:r>
+              <w:rPr>
+                <w:noProof/>
+                <w:webHidden/>
+              </w:rPr>
+              <w:fldChar w:fldCharType="separate"/>
+            </w:r>
+            <w:r>
+              <w:rPr>
+                <w:noProof/>
+                <w:webHidden/>
+              </w:rPr>
+              <w:t>3</w:t>
+            </w:r>
+            <w:r>
+              <w:rPr>
+                <w:noProof/>
+                <w:webHidden/>
+              </w:rPr>
+              <w:fldChar w:fldCharType="end"/>
+            </w:r>
+          </w:hyperlink>
+        </w:p>
+        <w:p>
+          <w:pPr>
+            <w:pStyle w:val="Spistreci1"/>
+            <w:rPr>
+              <w:rFonts w:asciiTheme="minorHAnsi" w:eastAsiaTheme="minorEastAsia" w:hAnsiTheme="minorHAnsi" w:cstheme="minorBidi"/>
+              <w:b w:val="0"/>
+              <w:bCs w:val="0"/>
+              <w:sz w:val="22"/>
+              <w:szCs w:val="22"/>
+            </w:rPr>
+          </w:pPr>
+          <w:hyperlink w:anchor="_Toc93075301" w:history="1">
+            <w:r>
+              <w:rPr>
+                <w:rStyle w:val="Hipercze"/>
+              </w:rPr>
+              <w:t>Metoda</w:t>
+            </w:r>
+            <w:r>
+              <w:rPr>
+                <w:webHidden/>
+              </w:rPr>
+              <w:tab/>
+            </w:r>
+            <w:r>
+              <w:rPr>
+                <w:webHidden/>
+              </w:rPr>
+              <w:fldChar w:fldCharType="begin"/>
+            </w:r>
+            <w:r>
+              <w:rPr>
+                <w:webHidden/>
+              </w:rPr>
+              <w:instrText xml:space="preserve"> PAGEREF _Toc93075301 \h </w:instrText>
+            </w:r>
+            <w:r>
+              <w:rPr>
+                <w:webHidden/>
+              </w:rPr>
+            </w:r>
+            <w:r>
+              <w:rPr>
+                <w:webHidden/>
+              </w:rPr>
+              <w:fldChar w:fldCharType="separate"/>
+            </w:r>
+            <w:r>
+              <w:rPr>
+                <w:webHidden/>
+              </w:rPr>
+              <w:t>4</w:t>
+            </w:r>
+            <w:r>
+              <w:rPr>
+                <w:webHidden/>
+              </w:rPr>
+              <w:fldChar w:fldCharType="end"/>
+            </w:r>
+          </w:hyperlink>
+        </w:p>
+        <w:p>
+          <w:pPr>
+            <w:pStyle w:val="Spistreci2"/>
+            <w:tabs>
+              <w:tab w:val="right" w:leader="dot" w:pos="9062"/>
+            </w:tabs>
+            <w:rPr>
+              <w:rFonts w:asciiTheme="minorHAnsi" w:eastAsiaTheme="minorEastAsia" w:hAnsiTheme="minorHAnsi" w:cstheme="minorBidi"/>
+              <w:noProof/>
+              <w:sz w:val="22"/>
+              <w:szCs w:val="22"/>
+            </w:rPr>
+          </w:pPr>
+          <w:hyperlink w:anchor="_Toc93075302" w:history="1">
+            <w:r>
+              <w:rPr>
+                <w:rStyle w:val="Hipercze"/>
+                <w:noProof/>
+              </w:rPr>
+              <w:t>Parametry modeli ML</w:t>
+            </w:r>
+            <w:r>
+              <w:rPr>
+                <w:noProof/>
+                <w:webHidden/>
+              </w:rPr>
+              <w:tab/>
+            </w:r>
+            <w:r>
+              <w:rPr>
+                <w:noProof/>
+                <w:webHidden/>
+              </w:rPr>
+              <w:fldChar w:fldCharType="begin"/>
+            </w:r>
+            <w:r>
+              <w:rPr>
+                <w:noProof/>
+                <w:webHidden/>
+              </w:rPr>
+              <w:instrText xml:space="preserve"> PAGEREF _Toc93075302 \h </w:instrText>
+            </w:r>
+            <w:r>
+              <w:rPr>
+                <w:noProof/>
+                <w:webHidden/>
+              </w:rPr>
+            </w:r>
+            <w:r>
+              <w:rPr>
+                <w:noProof/>
+                <w:webHidden/>
+              </w:rPr>
+              <w:fldChar w:fldCharType="separate"/>
+            </w:r>
+            <w:r>
+              <w:rPr>
+                <w:noProof/>
+                <w:webHidden/>
+              </w:rPr>
+              <w:t>4</w:t>
+            </w:r>
+            <w:r>
+              <w:rPr>
+                <w:noProof/>
+                <w:webHidden/>
+              </w:rPr>
+              <w:fldChar w:fldCharType="end"/>
+            </w:r>
+          </w:hyperlink>
+        </w:p>
+        <w:p>
+          <w:pPr>
+            <w:pStyle w:val="Spistreci2"/>
+            <w:tabs>
+              <w:tab w:val="right" w:leader="dot" w:pos="9062"/>
+            </w:tabs>
+            <w:rPr>
+              <w:rFonts w:asciiTheme="minorHAnsi" w:eastAsiaTheme="minorEastAsia" w:hAnsiTheme="minorHAnsi" w:cstheme="minorBidi"/>
+              <w:noProof/>
+              <w:sz w:val="22"/>
+              <w:szCs w:val="22"/>
+            </w:rPr>
+          </w:pPr>
+          <w:hyperlink w:anchor="_Toc93075303" w:history="1">
+            <w:r>
+              <w:rPr>
+                <w:rStyle w:val="Hipercze"/>
+                <w:noProof/>
+              </w:rPr>
               <w:t>Opis funkcjonalności</w:t>
             </w:r>
             <w:r>
@@ -778,7 +991,7 @@
                 <w:noProof/>
                 <w:webHidden/>
               </w:rPr>
-              <w:instrText xml:space="preserve"> PAGEREF _Toc92828385 \h </w:instrText>
+              <w:instrText xml:space="preserve"> PAGEREF _Toc93075303 \h </w:instrText>
             </w:r>
             <w:r>
               <w:rPr>
@@ -798,7 +1011,7 @@
                 <w:noProof/>
                 <w:webHidden/>
               </w:rPr>
-              <w:t>3</w:t>
+              <w:t>4</w:t>
             </w:r>
             <w:r>
               <w:rPr>
@@ -820,7 +1033,7 @@
               <w:szCs w:val="22"/>
             </w:rPr>
           </w:pPr>
-          <w:hyperlink w:anchor="_Toc92828386" w:history="1">
+          <w:hyperlink w:anchor="_Toc93075304" w:history="1">
             <w:r>
               <w:rPr>
                 <w:rStyle w:val="Hipercze"/>
@@ -843,7 +1056,7 @@
               <w:rPr>
                 <w:webHidden/>
               </w:rPr>
-              <w:instrText xml:space="preserve"> PAGEREF _Toc92828386 \h </w:instrText>
+              <w:instrText xml:space="preserve"> PAGEREF _Toc93075304 \h </w:instrText>
             </w:r>
             <w:r>
               <w:rPr>
@@ -881,12 +1094,12 @@
               <w:szCs w:val="22"/>
             </w:rPr>
           </w:pPr>
-          <w:hyperlink w:anchor="_Toc92828387" w:history="1">
+          <w:hyperlink w:anchor="_Toc93075305" w:history="1">
             <w:r>
               <w:rPr>
                 <w:rStyle w:val="Hipercze"/>
               </w:rPr>
-              <w:t>Statystyki oraz predykcje dotyczące emisji CO2 na poszczególnych kontynentach</w:t>
+              <w:t>Statystyki oraz predykcje dotyczące emisji CO2 w dowolnym kraju świata</w:t>
             </w:r>
             <w:r>
               <w:rPr>
@@ -904,7 +1117,7 @@
               <w:rPr>
                 <w:webHidden/>
               </w:rPr>
-              <w:instrText xml:space="preserve"> PAGEREF _Toc92828387 \h </w:instrText>
+              <w:instrText xml:space="preserve"> PAGEREF _Toc93075305 \h </w:instrText>
             </w:r>
             <w:r>
               <w:rPr>
@@ -942,12 +1155,12 @@
               <w:szCs w:val="22"/>
             </w:rPr>
           </w:pPr>
-          <w:hyperlink w:anchor="_Toc92828388" w:history="1">
+          <w:hyperlink w:anchor="_Toc93075306" w:history="1">
             <w:r>
               <w:rPr>
                 <w:rStyle w:val="Hipercze"/>
               </w:rPr>
-              <w:t>Statystyki oraz predykcje dotyczące różnych współczynników środowiskowych na świecie</w:t>
+              <w:t>Statystyki oraz predykcje dotyczące różnych współczynników na świecie</w:t>
             </w:r>
             <w:r>
               <w:rPr>
@@ -965,7 +1178,68 @@
               <w:rPr>
                 <w:webHidden/>
               </w:rPr>
-              <w:instrText xml:space="preserve"> PAGEREF _Toc92828388 \h </w:instrText>
+              <w:instrText xml:space="preserve"> PAGEREF _Toc93075306 \h </w:instrText>
+            </w:r>
+            <w:r>
+              <w:rPr>
+                <w:webHidden/>
+              </w:rPr>
+            </w:r>
+            <w:r>
+              <w:rPr>
+                <w:webHidden/>
+              </w:rPr>
+              <w:fldChar w:fldCharType="separate"/>
+            </w:r>
+            <w:r>
+              <w:rPr>
+                <w:webHidden/>
+              </w:rPr>
+              <w:t>4</w:t>
+            </w:r>
+            <w:r>
+              <w:rPr>
+                <w:webHidden/>
+              </w:rPr>
+              <w:fldChar w:fldCharType="end"/>
+            </w:r>
+          </w:hyperlink>
+        </w:p>
+        <w:p>
+          <w:pPr>
+            <w:pStyle w:val="Spistreci3"/>
+            <w:rPr>
+              <w:rFonts w:asciiTheme="minorHAnsi" w:eastAsiaTheme="minorEastAsia" w:hAnsiTheme="minorHAnsi" w:cstheme="minorBidi"/>
+              <w:i w:val="0"/>
+              <w:iCs w:val="0"/>
+              <w:sz w:val="22"/>
+              <w:szCs w:val="22"/>
+            </w:rPr>
+          </w:pPr>
+          <w:hyperlink w:anchor="_Toc93075307" w:history="1">
+            <w:r>
+              <w:rPr>
+                <w:rStyle w:val="Hipercze"/>
+              </w:rPr>
+              <w:t>Losowe ciekawostki na temat środowiska</w:t>
+            </w:r>
+            <w:r>
+              <w:rPr>
+                <w:webHidden/>
+              </w:rPr>
+              <w:tab/>
+            </w:r>
+            <w:r>
+              <w:rPr>
+                <w:webHidden/>
+              </w:rPr>
+              <w:fldChar w:fldCharType="begin"/>
+            </w:r>
+            <w:r>
+              <w:rPr>
+                <w:webHidden/>
+              </w:rPr>
+              <w:instrText xml:space="preserve"> PAGEREF _Toc93075307 \h </w:instrText>
             </w:r>
             <w:r>
               <w:rPr>
@@ -1003,7 +1277,7 @@
               <w:szCs w:val="22"/>
             </w:rPr>
           </w:pPr>
-          <w:hyperlink w:anchor="_Toc92828389" w:history="1">
+          <w:hyperlink w:anchor="_Toc93075308" w:history="1">
             <w:r>
               <w:rPr>
                 <w:rStyle w:val="Hipercze"/>
@@ -1026,7 +1300,7 @@
               <w:rPr>
                 <w:webHidden/>
               </w:rPr>
-              <w:instrText xml:space="preserve"> PAGEREF _Toc92828389 \h </w:instrText>
+              <w:instrText xml:space="preserve"> PAGEREF _Toc93075308 \h </w:instrText>
             </w:r>
             <w:r>
               <w:rPr>
@@ -1043,7 +1317,7 @@
               <w:rPr>
                 <w:webHidden/>
               </w:rPr>
-              <w:t>4</w:t>
+              <w:t>5</w:t>
             </w:r>
             <w:r>
               <w:rPr>
@@ -1064,7 +1338,7 @@
               <w:szCs w:val="22"/>
             </w:rPr>
           </w:pPr>
-          <w:hyperlink w:anchor="_Toc92828390" w:history="1">
+          <w:hyperlink w:anchor="_Toc93075309" w:history="1">
             <w:r>
               <w:rPr>
                 <w:rStyle w:val="Hipercze"/>
@@ -1087,7 +1361,7 @@
               <w:rPr>
                 <w:webHidden/>
               </w:rPr>
-              <w:instrText xml:space="preserve"> PAGEREF _Toc92828390 \h </w:instrText>
+              <w:instrText xml:space="preserve"> PAGEREF _Toc93075309 \h </w:instrText>
             </w:r>
             <w:r>
               <w:rPr>
@@ -1104,7 +1378,7 @@
               <w:rPr>
                 <w:webHidden/>
               </w:rPr>
-              <w:t>4</w:t>
+              <w:t>5</w:t>
             </w:r>
             <w:r>
               <w:rPr>
@@ -1130,7 +1404,7 @@
       <w:pPr>
         <w:pStyle w:val="Nagwek1"/>
       </w:pPr>
-      <w:bookmarkStart w:id="0" w:name="_Toc92828376"/>
+      <w:bookmarkStart w:id="0" w:name="_Toc93075291"/>
       <w:r>
         <w:lastRenderedPageBreak/>
         <w:t>Wprowadzenie</w:t>
@@ -1142,7 +1416,7 @@
       <w:pPr>
         <w:pStyle w:val="Nagwek2"/>
       </w:pPr>
-      <w:bookmarkStart w:id="1" w:name="_Toc92828377"/>
+      <w:bookmarkStart w:id="1" w:name="_Toc93075292"/>
       <w:r>
         <w:t>Cel projektu</w:t>
       </w:r>
@@ -1164,7 +1438,7 @@
       <w:pPr>
         <w:pStyle w:val="Nagwek2"/>
       </w:pPr>
-      <w:bookmarkStart w:id="2" w:name="_Toc92828378"/>
+      <w:bookmarkStart w:id="2" w:name="_Toc93075293"/>
       <w:r>
         <w:t>Wybrana technologia</w:t>
       </w:r>
@@ -1184,7 +1458,7 @@
           <w:lang w:val="en-US"/>
         </w:rPr>
       </w:pPr>
-      <w:bookmarkStart w:id="3" w:name="_Toc92828379"/>
+      <w:bookmarkStart w:id="3" w:name="_Toc93075294"/>
       <w:r>
         <w:rPr>
           <w:i/>
@@ -1668,7 +1942,7 @@
           <w:lang w:val="en-US"/>
         </w:rPr>
       </w:pPr>
-      <w:bookmarkStart w:id="4" w:name="_Toc92828380"/>
+      <w:bookmarkStart w:id="4" w:name="_Toc93075295"/>
       <w:r>
         <w:rPr>
           <w:i/>
@@ -1777,7 +2051,7 @@
           <w:highlight w:val="red"/>
         </w:rPr>
       </w:pPr>
-      <w:bookmarkStart w:id="5" w:name="_Toc92828381"/>
+      <w:bookmarkStart w:id="5" w:name="_Toc93075296"/>
       <w:r>
         <w:rPr>
           <w:i/>
@@ -1796,7 +2070,21 @@
         <w:rPr>
           <w:i/>
         </w:rPr>
-        <w:t xml:space="preserve"> + x </w:t>
+        <w:t xml:space="preserve"> + </w:t>
+      </w:r>
+      <w:proofErr w:type="spellStart"/>
+      <w:r>
+        <w:rPr>
+          <w:i/>
+        </w:rPr>
+        <w:t>Scikit-Learn</w:t>
+      </w:r>
+      <w:proofErr w:type="spellEnd"/>
+      <w:r>
+        <w:rPr>
+          <w:i/>
+        </w:rPr>
+        <w:t xml:space="preserve"> </w:t>
       </w:r>
       <w:r>
         <w:rPr>
@@ -1849,7 +2137,7 @@
       <w:pPr>
         <w:pStyle w:val="Nagwek1"/>
       </w:pPr>
-      <w:bookmarkStart w:id="6" w:name="_Toc92828382"/>
+      <w:bookmarkStart w:id="6" w:name="_Toc93075297"/>
       <w:r>
         <w:lastRenderedPageBreak/>
         <w:t>Dane</w:t>
@@ -1857,6 +2145,19 @@
       <w:bookmarkEnd w:id="6"/>
     </w:p>
     <w:p>
+      <w:pPr>
+        <w:pStyle w:val="Nagwek2"/>
+      </w:pPr>
+      <w:bookmarkStart w:id="7" w:name="_Toc93075298"/>
+      <w:r>
+        <w:t>Zbiory</w:t>
+      </w:r>
+      <w:r>
+        <w:t xml:space="preserve"> danych</w:t>
+      </w:r>
+      <w:bookmarkEnd w:id="7"/>
+    </w:p>
+    <w:p>
       <w:r>
         <w:t>Na potrzeby projektu użyto otwartych zbiorów danych ze strony kaggle.com:</w:t>
       </w:r>
@@ -1913,6 +2214,17 @@
       <w:r>
         <w:t>era setki współczynników dotyczących danych z większości krajów świata zarówno zagregowane na różnych poziomach (np. kraje o wysokim dochodzie, Unia Europejska, czy Kraje Afryki Centralnej) zbierane w latach 1970-2020.</w:t>
       </w:r>
+    </w:p>
+    <w:p/>
+    <w:p>
+      <w:pPr>
+        <w:pStyle w:val="Nagwek2"/>
+      </w:pPr>
+      <w:bookmarkStart w:id="8" w:name="_Toc93075299"/>
+      <w:r>
+        <w:t>Sposób przygotowania danych</w:t>
+      </w:r>
+      <w:bookmarkEnd w:id="8"/>
     </w:p>
     <w:p>
       <w:r>
@@ -2044,14 +2356,28 @@
     </w:p>
     <w:p/>
     <w:p>
+      <w:pPr>
+        <w:pStyle w:val="Nagwek2"/>
+      </w:pPr>
+      <w:bookmarkStart w:id="9" w:name="_Toc93075300"/>
+      <w:r>
+        <w:t>Dane przetworzone</w:t>
+      </w:r>
+      <w:bookmarkEnd w:id="9"/>
+    </w:p>
+    <w:p>
       <w:r>
         <w:t>Ostatecznie powstało wiele wyczyszczonych zbiorów danych:</w:t>
       </w:r>
     </w:p>
     <w:p>
-      <w:r>
-        <w:t xml:space="preserve">- </w:t>
-      </w:r>
+      <w:pPr>
+        <w:pStyle w:val="Akapitzlist"/>
+        <w:numPr>
+          <w:ilvl w:val="0"/>
+          <w:numId w:val="2"/>
+        </w:numPr>
+      </w:pPr>
       <w:r>
         <w:rPr>
           <w:i/>
@@ -2060,16 +2386,17 @@
         <w:t>df_poland_co2</w:t>
       </w:r>
       <w:r>
-        <w:t xml:space="preserve"> – dane emisji CO2 dla Polski w latach 1970-2012</w:t>
-      </w:r>
-      <w:r>
-        <w:t>.</w:t>
-      </w:r>
-    </w:p>
-    <w:p>
-      <w:r>
-        <w:t xml:space="preserve">- </w:t>
-      </w:r>
+        <w:t xml:space="preserve"> – dane emisji CO2 dla Polski w latach 1970-2012.</w:t>
+      </w:r>
+    </w:p>
+    <w:p>
+      <w:pPr>
+        <w:pStyle w:val="Akapitzlist"/>
+        <w:numPr>
+          <w:ilvl w:val="0"/>
+          <w:numId w:val="2"/>
+        </w:numPr>
+      </w:pPr>
       <w:r>
         <w:rPr>
           <w:i/>
@@ -2078,16 +2405,17 @@
         <w:t>df_continents_co2</w:t>
       </w:r>
       <w:r>
-        <w:t xml:space="preserve"> – dane emisji CO2 dla każdego kraju w latach 1970-2012</w:t>
-      </w:r>
-      <w:r>
-        <w:t>.</w:t>
-      </w:r>
-    </w:p>
-    <w:p>
-      <w:r>
-        <w:t xml:space="preserve">- </w:t>
-      </w:r>
+        <w:t xml:space="preserve"> – dane emisji CO2 dla każdego kraju w latach 1970-2012.</w:t>
+      </w:r>
+    </w:p>
+    <w:p>
+      <w:pPr>
+        <w:pStyle w:val="Akapitzlist"/>
+        <w:numPr>
+          <w:ilvl w:val="0"/>
+          <w:numId w:val="2"/>
+        </w:numPr>
+      </w:pPr>
       <w:r>
         <w:rPr>
           <w:i/>
@@ -2104,133 +2432,36 @@
       </w:r>
       <w:proofErr w:type="spellEnd"/>
       <w:r>
-        <w:t xml:space="preserve"> CO2 dla każdego kraju w latach 1970-2012 wzbogacone o indexy oraz nazwy kontynentów</w:t>
-      </w:r>
-      <w:r>
-        <w:t>.</w:t>
-      </w:r>
-    </w:p>
-    <w:p>
-      <w:pPr>
-        <w:rPr>
-          <w:lang w:val="en-US"/>
-        </w:rPr>
-      </w:pPr>
-      <w:r>
-        <w:rPr>
-          <w:lang w:val="en-US"/>
-        </w:rPr>
-        <w:t xml:space="preserve">- </w:t>
-      </w:r>
+        <w:t xml:space="preserve"> CO2 dla każdego kraju w latach 1970-2012 wzbogacone o indexy oraz nazwy kontynentów.</w:t>
+      </w:r>
+    </w:p>
+    <w:p>
+      <w:pPr>
+        <w:pStyle w:val="Akapitzlist"/>
+        <w:numPr>
+          <w:ilvl w:val="0"/>
+          <w:numId w:val="2"/>
+        </w:numPr>
+      </w:pPr>
       <w:r>
         <w:rPr>
           <w:i/>
           <w:iCs/>
-          <w:lang w:val="en-US"/>
         </w:rPr>
         <w:t>df_continents_co2_grouped_by_continent</w:t>
       </w:r>
       <w:r>
-        <w:rPr>
-          <w:lang w:val="en-US"/>
-        </w:rPr>
-        <w:t xml:space="preserve"> – </w:t>
-      </w:r>
-      <w:proofErr w:type="spellStart"/>
-      <w:r>
-        <w:rPr>
-          <w:lang w:val="en-US"/>
-        </w:rPr>
-        <w:t>dane</w:t>
-      </w:r>
-      <w:proofErr w:type="spellEnd"/>
-      <w:r>
-        <w:rPr>
-          <w:lang w:val="en-US"/>
-        </w:rPr>
-        <w:t xml:space="preserve"> </w:t>
-      </w:r>
-      <w:proofErr w:type="spellStart"/>
-      <w:r>
-        <w:rPr>
-          <w:lang w:val="en-US"/>
-        </w:rPr>
-        <w:t>emisji</w:t>
-      </w:r>
-      <w:proofErr w:type="spellEnd"/>
-      <w:r>
-        <w:rPr>
-          <w:lang w:val="en-US"/>
-        </w:rPr>
-        <w:t xml:space="preserve"> CO2 </w:t>
-      </w:r>
-      <w:proofErr w:type="spellStart"/>
-      <w:r>
-        <w:rPr>
-          <w:lang w:val="en-US"/>
-        </w:rPr>
-        <w:t>zsumowane</w:t>
-      </w:r>
-      <w:proofErr w:type="spellEnd"/>
-      <w:r>
-        <w:rPr>
-          <w:lang w:val="en-US"/>
-        </w:rPr>
-        <w:t xml:space="preserve"> per </w:t>
-      </w:r>
-      <w:proofErr w:type="spellStart"/>
-      <w:r>
-        <w:rPr>
-          <w:lang w:val="en-US"/>
-        </w:rPr>
-        <w:t>kontynent</w:t>
-      </w:r>
-      <w:proofErr w:type="spellEnd"/>
-      <w:r>
-        <w:rPr>
-          <w:lang w:val="en-US"/>
-        </w:rPr>
-        <w:t xml:space="preserve"> </w:t>
-      </w:r>
-      <w:proofErr w:type="spellStart"/>
-      <w:r>
-        <w:rPr>
-          <w:lang w:val="en-US"/>
-        </w:rPr>
-        <w:t>dla</w:t>
-      </w:r>
-      <w:proofErr w:type="spellEnd"/>
-      <w:r>
-        <w:rPr>
-          <w:lang w:val="en-US"/>
-        </w:rPr>
-        <w:t xml:space="preserve"> </w:t>
-      </w:r>
-      <w:proofErr w:type="spellStart"/>
-      <w:r>
-        <w:rPr>
-          <w:lang w:val="en-US"/>
-        </w:rPr>
-        <w:t>lat</w:t>
-      </w:r>
-      <w:proofErr w:type="spellEnd"/>
-      <w:r>
-        <w:rPr>
-          <w:lang w:val="en-US"/>
-        </w:rPr>
-        <w:t xml:space="preserve"> 1970-2012</w:t>
-      </w:r>
-      <w:r>
-        <w:rPr>
-          <w:lang w:val="en-US"/>
-        </w:rPr>
-        <w:t>.</w:t>
-      </w:r>
-    </w:p>
-    <w:p>
-      <w:r>
-        <w:t xml:space="preserve">- </w:t>
-      </w:r>
+        <w:t xml:space="preserve"> – dane emisji CO2 zsumowane per kontynent dla lat 1970-2012.</w:t>
+      </w:r>
+    </w:p>
+    <w:p>
+      <w:pPr>
+        <w:pStyle w:val="Akapitzlist"/>
+        <w:numPr>
+          <w:ilvl w:val="0"/>
+          <w:numId w:val="2"/>
+        </w:numPr>
+      </w:pPr>
       <w:proofErr w:type="spellStart"/>
       <w:r>
         <w:rPr>
@@ -2241,19 +2472,17 @@
       </w:r>
       <w:proofErr w:type="spellEnd"/>
       <w:r>
-        <w:t xml:space="preserve"> – dane wszystkich współczynników dostępnych w zbiorze danych</w:t>
-      </w:r>
-      <w:r>
-        <w:t xml:space="preserve"> (50) wyczyszczone dla modelu uczenia maszynowego (predykcja danego wskaźnika na bazie innych)</w:t>
-      </w:r>
-      <w:r>
-        <w:t>.</w:t>
-      </w:r>
-    </w:p>
-    <w:p>
-      <w:r>
-        <w:t xml:space="preserve">- </w:t>
-      </w:r>
+        <w:t xml:space="preserve"> – dane wszystkich współczynników dostępnych w zbiorze danych (50) wyczyszczone dla modelu uczenia maszynowego (predykcja danego wskaźnika na bazie innych).</w:t>
+      </w:r>
+    </w:p>
+    <w:p>
+      <w:pPr>
+        <w:pStyle w:val="Akapitzlist"/>
+        <w:numPr>
+          <w:ilvl w:val="0"/>
+          <w:numId w:val="2"/>
+        </w:numPr>
+      </w:pPr>
       <w:proofErr w:type="spellStart"/>
       <w:r>
         <w:rPr>
@@ -2264,10 +2493,7 @@
       </w:r>
       <w:proofErr w:type="spellEnd"/>
       <w:r>
-        <w:t xml:space="preserve"> – przetłumaczone z języka angielskiego na polski ciekawostki dotyczące środowiska, które były dostępne w zbiorze danych</w:t>
-      </w:r>
-      <w:r>
-        <w:t>.</w:t>
+        <w:t xml:space="preserve"> – przetłumaczone z języka angielskiego na polski ciekawostki dotyczące środowiska, które były dostępne w zbiorze danych.</w:t>
       </w:r>
     </w:p>
     <w:p/>
@@ -2277,25 +2503,31 @@
       </w:r>
     </w:p>
     <w:p>
+      <w:r>
+        <w:br w:type="page"/>
+      </w:r>
+    </w:p>
+    <w:p>
       <w:pPr>
         <w:pStyle w:val="Nagwek1"/>
       </w:pPr>
-      <w:bookmarkStart w:id="7" w:name="_Toc92828383"/>
-      <w:r>
+      <w:bookmarkStart w:id="10" w:name="_Toc93075301"/>
+      <w:r>
+        <w:lastRenderedPageBreak/>
         <w:t>Metoda</w:t>
       </w:r>
-      <w:bookmarkEnd w:id="7"/>
+      <w:bookmarkEnd w:id="10"/>
     </w:p>
     <w:p/>
     <w:p>
       <w:pPr>
         <w:pStyle w:val="Nagwek2"/>
       </w:pPr>
-      <w:bookmarkStart w:id="8" w:name="_Toc92828384"/>
+      <w:bookmarkStart w:id="11" w:name="_Toc93075302"/>
       <w:r>
         <w:t>Parametry modeli ML</w:t>
       </w:r>
-      <w:bookmarkEnd w:id="8"/>
+      <w:bookmarkEnd w:id="11"/>
     </w:p>
     <w:p/>
     <w:p>
@@ -2303,78 +2535,147 @@
         <w:t>W tym miejscu proszę scharakteryzować model ML, który stoi za Państwa projektem. Przykładowo – jeżeli trenowali Państwo model regresji logistycznej oraz klasyfikację za pomocą sieci neuronowych, to proszę wskazać jakimi parametrami charakteryzowały się modele, jak była np. dokładność klasyfikacji.</w:t>
       </w:r>
     </w:p>
+    <w:p>
+      <w:pPr>
+        <w:rPr>
+          <w:color w:val="FF0000"/>
+        </w:rPr>
+      </w:pPr>
+      <w:r>
+        <w:rPr>
+          <w:color w:val="FF0000"/>
+        </w:rPr>
+        <w:t>[OSKAR]</w:t>
+      </w:r>
+    </w:p>
     <w:p/>
     <w:p>
       <w:pPr>
         <w:pStyle w:val="Nagwek2"/>
       </w:pPr>
-      <w:bookmarkStart w:id="9" w:name="_Toc92828385"/>
+      <w:bookmarkStart w:id="12" w:name="_Toc93075303"/>
       <w:r>
         <w:t>Opis funkcjonalności</w:t>
       </w:r>
-      <w:bookmarkEnd w:id="9"/>
+      <w:bookmarkEnd w:id="12"/>
     </w:p>
     <w:p/>
     <w:p>
       <w:pPr>
         <w:pStyle w:val="Nagwek3"/>
       </w:pPr>
-      <w:bookmarkStart w:id="10" w:name="_Toc92828386"/>
-      <w:r>
-        <w:lastRenderedPageBreak/>
-        <w:t>Statystyki oraz predykcje dotyczące emisji CO2 w Polsce</w:t>
-      </w:r>
-      <w:bookmarkEnd w:id="10"/>
-    </w:p>
-    <w:p>
-      <w:r>
-        <w:t>Opis1</w:t>
-      </w:r>
-    </w:p>
-    <w:p>
-      <w:pPr>
-        <w:pStyle w:val="Nagwek3"/>
-      </w:pPr>
-      <w:bookmarkStart w:id="11" w:name="_Toc92828387"/>
-      <w:r>
-        <w:t>Statystyki oraz predykcje dotyczące emisji CO2 na poszczególnych kontynentach</w:t>
-      </w:r>
-      <w:bookmarkEnd w:id="11"/>
-    </w:p>
-    <w:p>
-      <w:r>
-        <w:t>Opis2</w:t>
-      </w:r>
-    </w:p>
-    <w:p>
-      <w:pPr>
-        <w:pStyle w:val="Nagwek3"/>
-      </w:pPr>
-      <w:bookmarkStart w:id="12" w:name="_Toc92828388"/>
-      <w:r>
-        <w:t>Statystyki oraz predykcje dotyczące różnych współczynników środowiskowych na świecie</w:t>
-      </w:r>
-      <w:bookmarkEnd w:id="12"/>
-    </w:p>
-    <w:p>
-      <w:r>
-        <w:t>Opis3</w:t>
+      <w:bookmarkStart w:id="13" w:name="_Toc93075304"/>
+      <w:r>
+        <w:t xml:space="preserve">Statystyki oraz predykcje dotyczące emisji CO2 w </w:t>
+      </w:r>
+      <w:r>
+        <w:t>Polsce</w:t>
+      </w:r>
+      <w:bookmarkEnd w:id="13"/>
+    </w:p>
+    <w:p>
+      <w:r>
+        <w:t xml:space="preserve">W związku z posiadaniem danych statystycznych dotyczących ilości emisji ton CO2 </w:t>
+      </w:r>
+      <w:r>
+        <w:t xml:space="preserve">w Polsce </w:t>
+      </w:r>
+      <w:r>
+        <w:t>w latach 1970-2012 postanowiono użyć prostej Regresji Liniowej w celu przewidzenia nieznanych przyszłych lat, a także możliwość wskazania znanych wartości z przeszłych lat.</w:t>
+      </w:r>
+    </w:p>
+    <w:p>
+      <w:r>
+        <w:t>Polska, jako kraj zleceniodawcy, została przygotowana jako osobne menu.</w:t>
       </w:r>
     </w:p>
     <w:p/>
     <w:p/>
+    <w:p>
+      <w:pPr>
+        <w:pStyle w:val="Nagwek3"/>
+      </w:pPr>
+      <w:bookmarkStart w:id="14" w:name="_Toc93075305"/>
+      <w:r>
+        <w:t xml:space="preserve">Statystyki oraz predykcje dotyczące emisji CO2 w </w:t>
+      </w:r>
+      <w:r>
+        <w:t>dowolnym kraju świata</w:t>
+      </w:r>
+      <w:bookmarkEnd w:id="14"/>
+    </w:p>
+    <w:p>
+      <w:r>
+        <w:t>Podobnie jak w przypadku Polski – możliwość sprawdzenia emisji dwutlenku węgla w dowolnym kraju świata w latach 1970-2012 wraz z przewidzeniem przyszłych lat.</w:t>
+      </w:r>
+    </w:p>
     <w:p/>
     <w:p/>
+    <w:p>
+      <w:pPr>
+        <w:pStyle w:val="Nagwek3"/>
+      </w:pPr>
+      <w:bookmarkStart w:id="15" w:name="_Toc93075306"/>
+      <w:r>
+        <w:t>Statystyki oraz predykcje dotyczące różnych współczynników na świecie</w:t>
+      </w:r>
+      <w:bookmarkEnd w:id="15"/>
+    </w:p>
+    <w:p>
+      <w:r>
+        <w:t>Zebrane zostały statystyki z lat 1970-2020 dotyczące różnych wskaźników dla całego świata</w:t>
+      </w:r>
+      <w:r>
+        <w:t>, co pozwoli na predykcję dowolnych innych czynników.</w:t>
+      </w:r>
+    </w:p>
+    <w:p>
+      <w:pPr>
+        <w:rPr>
+          <w:color w:val="FF0000"/>
+        </w:rPr>
+      </w:pPr>
+      <w:r>
+        <w:rPr>
+          <w:color w:val="FF0000"/>
+        </w:rPr>
+        <w:t>[OSKAR]</w:t>
+      </w:r>
+    </w:p>
     <w:p/>
+    <w:p/>
+    <w:p>
+      <w:pPr>
+        <w:pStyle w:val="Nagwek3"/>
+      </w:pPr>
+      <w:bookmarkStart w:id="16" w:name="_Toc93075307"/>
+      <w:r>
+        <w:t>Losowe ciekawostki na temat środowiska</w:t>
+      </w:r>
+      <w:bookmarkEnd w:id="16"/>
+    </w:p>
+    <w:p>
+      <w:r>
+        <w:t>W celu uświadamiania użytkowników na temat różnorakich procesów oraz faktów dotyczących środowiska pobrano, oczyszczono oraz przetłumaczono ciekawostki, które będą pojawiały się, w sposób losowo wybrany, na stronie.</w:t>
+      </w:r>
+    </w:p>
+    <w:p/>
+    <w:p/>
+    <w:p>
+      <w:r>
+        <w:br w:type="page"/>
+      </w:r>
+    </w:p>
     <w:p>
       <w:pPr>
         <w:pStyle w:val="Nagwek1"/>
       </w:pPr>
-      <w:bookmarkStart w:id="13" w:name="_Toc92828389"/>
-      <w:r>
+      <w:bookmarkStart w:id="17" w:name="_Toc93075308"/>
+      <w:r>
+        <w:lastRenderedPageBreak/>
         <w:t>Podział ról</w:t>
       </w:r>
-      <w:bookmarkEnd w:id="13"/>
+      <w:bookmarkEnd w:id="17"/>
     </w:p>
     <w:p>
       <w:pPr>
@@ -2524,11 +2825,11 @@
       <w:pPr>
         <w:pStyle w:val="Nagwek1"/>
       </w:pPr>
-      <w:bookmarkStart w:id="14" w:name="_Toc92828390"/>
+      <w:bookmarkStart w:id="18" w:name="_Toc93075309"/>
       <w:r>
         <w:t>Załączniki</w:t>
       </w:r>
-      <w:bookmarkEnd w:id="14"/>
+      <w:bookmarkEnd w:id="18"/>
     </w:p>
     <w:p/>
     <w:p>
@@ -2757,7 +3058,143 @@
 
 <file path=word/numbering.xml><?xml version="1.0" encoding="utf-8"?>
 <w:numbering xmlns:wpc="http://schemas.microsoft.com/office/word/2010/wordprocessingCanvas" xmlns:cx="http://schemas.microsoft.com/office/drawing/2014/chartex" xmlns:cx1="http://schemas.microsoft.com/office/drawing/2015/9/8/chartex" xmlns:cx2="http://schemas.microsoft.com/office/drawing/2015/10/21/chartex" xmlns:cx3="http://schemas.microsoft.com/office/drawing/2016/5/9/chartex" xmlns:cx4="http://schemas.microsoft.com/office/drawing/2016/5/10/chartex" xmlns:cx5="http://schemas.microsoft.com/office/drawing/2016/5/11/chartex" xmlns:cx6="http://schemas.microsoft.com/office/drawing/2016/5/12/chartex" xmlns:cx7="http://schemas.microsoft.com/office/drawing/2016/5/13/chartex" xmlns:cx8="http://schemas.microsoft.com/office/drawing/2016/5/14/chartex" xmlns:mc="http://schemas.openxmlformats.org/markup-compatibility/2006" xmlns:aink="http://schemas.microsoft.com/office/drawing/2016/ink" xmlns:am3d="http://schemas.microsoft.com/office/drawing/2017/model3d" xmlns:o="urn:schemas-microsoft-com:office:office" xmlns:r="http://schemas.openxmlformats.org/officeDocument/2006/relationships" xmlns:m="http://schemas.openxmlformats.org/officeDocument/2006/math" xmlns:v="urn:schemas-microsoft-com:vml" xmlns:wp14="http://schemas.microsoft.com/office/word/2010/wordprocessingDrawing" xmlns:wp="http://schemas.openxmlformats.org/drawingml/2006/wordprocessingDrawing" xmlns:w10="urn:schemas-microsoft-com:office:word" xmlns:w="http://schemas.openxmlformats.org/wordprocessingml/2006/main" xmlns:w14="http://schemas.microsoft.com/office/word/2010/wordml" xmlns:w15="http://schemas.microsoft.com/office/word/2012/wordml" xmlns:w16cex="http://schemas.microsoft.com/office/word/2018/wordml/cex" xmlns:w16cid="http://schemas.microsoft.com/office/word/2016/wordml/cid" xmlns:w16="http://schemas.microsoft.com/office/word/2018/wordml" xmlns:w16sdtdh="http://schemas.microsoft.com/office/word/2020/wordml/sdtdatahash" xmlns:w16se="http://schemas.microsoft.com/office/word/2015/wordml/symex" xmlns:wpg="http://schemas.microsoft.com/office/word/2010/wordprocessingGroup" xmlns:wpi="http://schemas.microsoft.com/office/word/2010/wordprocessingInk" xmlns:wne="http://schemas.microsoft.com/office/word/2006/wordml" xmlns:wps="http://schemas.microsoft.com/office/word/2010/wordprocessingShape" mc:Ignorable="w14 w15 w16se w16cid w16 w16cex w16sdtdh wp14">
+  <w:numPicBullet w:numPicBulletId="0">
+    <w:pict>
+      <v:shapetype id="_x0000_t75" coordsize="21600,21600" o:spt="75" o:preferrelative="t" path="m@4@5l@4@11@9@11@9@5xe" filled="f" stroked="f">
+        <v:stroke joinstyle="miter"/>
+        <v:formulas>
+          <v:f eqn="if lineDrawn pixelLineWidth 0"/>
+          <v:f eqn="sum @0 1 0"/>
+          <v:f eqn="sum 0 0 @1"/>
+          <v:f eqn="prod @2 1 2"/>
+          <v:f eqn="prod @3 21600 pixelWidth"/>
+          <v:f eqn="prod @3 21600 pixelHeight"/>
+          <v:f eqn="sum @0 0 1"/>
+          <v:f eqn="prod @6 1 2"/>
+          <v:f eqn="prod @7 21600 pixelWidth"/>
+          <v:f eqn="sum @8 21600 0"/>
+          <v:f eqn="prod @7 21600 pixelHeight"/>
+          <v:f eqn="sum @10 21600 0"/>
+        </v:formulas>
+        <v:path o:extrusionok="f" gradientshapeok="t" o:connecttype="rect"/>
+        <o:lock v:ext="edit" aspectratio="t"/>
+      </v:shapetype>
+      <v:shape id="_x0000_i1136" type="#_x0000_t75" style="width:11.25pt;height:11.25pt" o:bullet="t">
+        <v:imagedata r:id="rId1" o:title="mso2994"/>
+      </v:shape>
+    </w:pict>
+  </w:numPicBullet>
   <w:abstractNum w:abstractNumId="0" w15:restartNumberingAfterBreak="0">
+    <w:nsid w:val="0FE865FD"/>
+    <w:multiLevelType w:val="hybridMultilevel"/>
+    <w:tmpl w:val="A69C1FDE"/>
+    <w:lvl w:ilvl="0" w:tplc="DCE6198E">
+      <w:start w:val="1"/>
+      <w:numFmt w:val="bullet"/>
+      <w:lvlText w:val="-"/>
+      <w:lvlJc w:val="left"/>
+      <w:rPr>
+        <w:rFonts w:ascii="Calibri" w:hAnsi="Calibri" w:hint="default"/>
+      </w:rPr>
+    </w:lvl>
+    <w:lvl w:ilvl="1" w:tplc="04150003" w:tentative="1">
+      <w:start w:val="1"/>
+      <w:numFmt w:val="bullet"/>
+      <w:lvlText w:val="o"/>
+      <w:lvlJc w:val="left"/>
+      <w:pPr>
+        <w:ind w:left="60" w:hanging="360"/>
+      </w:pPr>
+      <w:rPr>
+        <w:rFonts w:ascii="Courier New" w:hAnsi="Courier New" w:cs="Courier New" w:hint="default"/>
+      </w:rPr>
+    </w:lvl>
+    <w:lvl w:ilvl="2" w:tplc="04150005" w:tentative="1">
+      <w:start w:val="1"/>
+      <w:numFmt w:val="bullet"/>
+      <w:lvlText w:val=""/>
+      <w:lvlJc w:val="left"/>
+      <w:pPr>
+        <w:ind w:left="780" w:hanging="360"/>
+      </w:pPr>
+      <w:rPr>
+        <w:rFonts w:ascii="Wingdings" w:hAnsi="Wingdings" w:hint="default"/>
+      </w:rPr>
+    </w:lvl>
+    <w:lvl w:ilvl="3" w:tplc="04150001" w:tentative="1">
+      <w:start w:val="1"/>
+      <w:numFmt w:val="bullet"/>
+      <w:lvlText w:val=""/>
+      <w:lvlJc w:val="left"/>
+      <w:pPr>
+        <w:ind w:left="1500" w:hanging="360"/>
+      </w:pPr>
+      <w:rPr>
+        <w:rFonts w:ascii="Symbol" w:hAnsi="Symbol" w:hint="default"/>
+      </w:rPr>
+    </w:lvl>
+    <w:lvl w:ilvl="4" w:tplc="04150003" w:tentative="1">
+      <w:start w:val="1"/>
+      <w:numFmt w:val="bullet"/>
+      <w:lvlText w:val="o"/>
+      <w:lvlJc w:val="left"/>
+      <w:pPr>
+        <w:ind w:left="2220" w:hanging="360"/>
+      </w:pPr>
+      <w:rPr>
+        <w:rFonts w:ascii="Courier New" w:hAnsi="Courier New" w:cs="Courier New" w:hint="default"/>
+      </w:rPr>
+    </w:lvl>
+    <w:lvl w:ilvl="5" w:tplc="04150005" w:tentative="1">
+      <w:start w:val="1"/>
+      <w:numFmt w:val="bullet"/>
+      <w:lvlText w:val=""/>
+      <w:lvlJc w:val="left"/>
+      <w:pPr>
+        <w:ind w:left="2940" w:hanging="360"/>
+      </w:pPr>
+      <w:rPr>
+        <w:rFonts w:ascii="Wingdings" w:hAnsi="Wingdings" w:hint="default"/>
+      </w:rPr>
+    </w:lvl>
+    <w:lvl w:ilvl="6" w:tplc="04150001" w:tentative="1">
+      <w:start w:val="1"/>
+      <w:numFmt w:val="bullet"/>
+      <w:lvlText w:val=""/>
+      <w:lvlJc w:val="left"/>
+      <w:pPr>
+        <w:ind w:left="3660" w:hanging="360"/>
+      </w:pPr>
+      <w:rPr>
+        <w:rFonts w:ascii="Symbol" w:hAnsi="Symbol" w:hint="default"/>
+      </w:rPr>
+    </w:lvl>
+    <w:lvl w:ilvl="7" w:tplc="04150003" w:tentative="1">
+      <w:start w:val="1"/>
+      <w:numFmt w:val="bullet"/>
+      <w:lvlText w:val="o"/>
+      <w:lvlJc w:val="left"/>
+      <w:pPr>
+        <w:ind w:left="4380" w:hanging="360"/>
+      </w:pPr>
+      <w:rPr>
+        <w:rFonts w:ascii="Courier New" w:hAnsi="Courier New" w:cs="Courier New" w:hint="default"/>
+      </w:rPr>
+    </w:lvl>
+    <w:lvl w:ilvl="8" w:tplc="04150005" w:tentative="1">
+      <w:start w:val="1"/>
+      <w:numFmt w:val="bullet"/>
+      <w:lvlText w:val=""/>
+      <w:lvlJc w:val="left"/>
+      <w:pPr>
+        <w:ind w:left="5100" w:hanging="360"/>
+      </w:pPr>
+      <w:rPr>
+        <w:rFonts w:ascii="Wingdings" w:hAnsi="Wingdings" w:hint="default"/>
+      </w:rPr>
+    </w:lvl>
+  </w:abstractNum>
+  <w:abstractNum w:abstractNumId="1" w15:restartNumberingAfterBreak="0">
     <w:nsid w:val="31EE3AEE"/>
     <w:multiLevelType w:val="multilevel"/>
     <w:tmpl w:val="F844DC22"/>
@@ -2843,7 +3280,7 @@
       </w:pPr>
     </w:lvl>
   </w:abstractNum>
-  <w:abstractNum w:abstractNumId="1" w15:restartNumberingAfterBreak="0">
+  <w:abstractNum w:abstractNumId="2" w15:restartNumberingAfterBreak="0">
     <w:nsid w:val="62517A07"/>
     <w:multiLevelType w:val="multilevel"/>
     <w:tmpl w:val="5B60F54C"/>
@@ -2956,7 +3393,7 @@
       </w:rPr>
     </w:lvl>
   </w:abstractNum>
-  <w:abstractNum w:abstractNumId="2" w15:restartNumberingAfterBreak="0">
+  <w:abstractNum w:abstractNumId="3" w15:restartNumberingAfterBreak="0">
     <w:nsid w:val="78860113"/>
     <w:multiLevelType w:val="multilevel"/>
     <w:tmpl w:val="D66455C8"/>
@@ -3070,12 +3507,15 @@
     </w:lvl>
   </w:abstractNum>
   <w:num w:numId="1">
+    <w:abstractNumId w:val="2"/>
+  </w:num>
+  <w:num w:numId="2">
+    <w:abstractNumId w:val="3"/>
+  </w:num>
+  <w:num w:numId="3">
     <w:abstractNumId w:val="1"/>
   </w:num>
-  <w:num w:numId="2">
-    <w:abstractNumId w:val="2"/>
-  </w:num>
-  <w:num w:numId="3">
+  <w:num w:numId="4">
     <w:abstractNumId w:val="0"/>
   </w:num>
 </w:numbering>
@@ -3600,7 +4040,6 @@
   <w:style w:type="character" w:default="1" w:styleId="Domylnaczcionkaakapitu">
     <w:name w:val="Default Paragraph Font"/>
     <w:uiPriority w:val="1"/>
-    <w:semiHidden/>
     <w:unhideWhenUsed/>
   </w:style>
   <w:style w:type="table" w:default="1" w:styleId="Standardowy">

</xml_diff>

<commit_message>
Add DNN functionality to documentation
</commit_message>
<xml_diff>
--- a/documentation/Documentation.docx
+++ b/documentation/Documentation.docx
@@ -161,7 +161,7 @@
           <w:r>
             <w:fldChar w:fldCharType="separate"/>
           </w:r>
-          <w:hyperlink w:anchor="_Toc93089465" w:history="1">
+          <w:hyperlink w:anchor="_Toc93094072" w:history="1">
             <w:r>
               <w:rPr>
                 <w:rStyle w:val="Hipercze"/>
@@ -184,7 +184,7 @@
               <w:rPr>
                 <w:webHidden/>
               </w:rPr>
-              <w:instrText xml:space="preserve"> PAGEREF _Toc93089465 \h </w:instrText>
+              <w:instrText xml:space="preserve"> PAGEREF _Toc93094072 \h </w:instrText>
             </w:r>
             <w:r>
               <w:rPr>
@@ -224,7 +224,7 @@
               <w:szCs w:val="22"/>
             </w:rPr>
           </w:pPr>
-          <w:hyperlink w:anchor="_Toc93089466" w:history="1">
+          <w:hyperlink w:anchor="_Toc93094073" w:history="1">
             <w:r>
               <w:rPr>
                 <w:rStyle w:val="Hipercze"/>
@@ -251,7 +251,7 @@
                 <w:noProof/>
                 <w:webHidden/>
               </w:rPr>
-              <w:instrText xml:space="preserve"> PAGEREF _Toc93089466 \h </w:instrText>
+              <w:instrText xml:space="preserve"> PAGEREF _Toc93094073 \h </w:instrText>
             </w:r>
             <w:r>
               <w:rPr>
@@ -295,7 +295,7 @@
               <w:szCs w:val="22"/>
             </w:rPr>
           </w:pPr>
-          <w:hyperlink w:anchor="_Toc93089467" w:history="1">
+          <w:hyperlink w:anchor="_Toc93094074" w:history="1">
             <w:r>
               <w:rPr>
                 <w:rStyle w:val="Hipercze"/>
@@ -322,7 +322,7 @@
                 <w:noProof/>
                 <w:webHidden/>
               </w:rPr>
-              <w:instrText xml:space="preserve"> PAGEREF _Toc93089467 \h </w:instrText>
+              <w:instrText xml:space="preserve"> PAGEREF _Toc93094074 \h </w:instrText>
             </w:r>
             <w:r>
               <w:rPr>
@@ -364,7 +364,7 @@
               <w:szCs w:val="22"/>
             </w:rPr>
           </w:pPr>
-          <w:hyperlink w:anchor="_Toc93089468" w:history="1">
+          <w:hyperlink w:anchor="_Toc93094075" w:history="1">
             <w:r>
               <w:rPr>
                 <w:rStyle w:val="Hipercze"/>
@@ -388,7 +388,7 @@
               <w:rPr>
                 <w:webHidden/>
               </w:rPr>
-              <w:instrText xml:space="preserve"> PAGEREF _Toc93089468 \h </w:instrText>
+              <w:instrText xml:space="preserve"> PAGEREF _Toc93094075 \h </w:instrText>
             </w:r>
             <w:r>
               <w:rPr>
@@ -426,7 +426,7 @@
               <w:szCs w:val="22"/>
             </w:rPr>
           </w:pPr>
-          <w:hyperlink w:anchor="_Toc93089469" w:history="1">
+          <w:hyperlink w:anchor="_Toc93094076" w:history="1">
             <w:r>
               <w:rPr>
                 <w:rStyle w:val="Hipercze"/>
@@ -450,7 +450,7 @@
               <w:rPr>
                 <w:webHidden/>
               </w:rPr>
-              <w:instrText xml:space="preserve"> PAGEREF _Toc93089469 \h </w:instrText>
+              <w:instrText xml:space="preserve"> PAGEREF _Toc93094076 \h </w:instrText>
             </w:r>
             <w:r>
               <w:rPr>
@@ -488,24 +488,12 @@
               <w:szCs w:val="22"/>
             </w:rPr>
           </w:pPr>
-          <w:hyperlink w:anchor="_Toc93089470" w:history="1">
+          <w:hyperlink w:anchor="_Toc93094077" w:history="1">
             <w:r>
               <w:rPr>
                 <w:rStyle w:val="Hipercze"/>
               </w:rPr>
-              <w:t>Uczenie maszynowe: Python + Sciki</w:t>
-            </w:r>
-            <w:r>
-              <w:rPr>
-                <w:rStyle w:val="Hipercze"/>
-              </w:rPr>
-              <w:t>t</w:t>
-            </w:r>
-            <w:r>
-              <w:rPr>
-                <w:rStyle w:val="Hipercze"/>
-              </w:rPr>
-              <w:t>-Learn</w:t>
+              <w:t>Uczenie maszynowe: Python + Scikit-Learn + Tensorflow + Keras</w:t>
             </w:r>
             <w:r>
               <w:rPr>
@@ -523,7 +511,7 @@
               <w:rPr>
                 <w:webHidden/>
               </w:rPr>
-              <w:instrText xml:space="preserve"> PAGEREF _Toc93089470 \h </w:instrText>
+              <w:instrText xml:space="preserve"> PAGEREF _Toc93094077 \h </w:instrText>
             </w:r>
             <w:r>
               <w:rPr>
@@ -561,7 +549,7 @@
               <w:szCs w:val="22"/>
             </w:rPr>
           </w:pPr>
-          <w:hyperlink w:anchor="_Toc93089471" w:history="1">
+          <w:hyperlink w:anchor="_Toc93094078" w:history="1">
             <w:r>
               <w:rPr>
                 <w:rStyle w:val="Hipercze"/>
@@ -584,7 +572,7 @@
               <w:rPr>
                 <w:webHidden/>
               </w:rPr>
-              <w:instrText xml:space="preserve"> PAGEREF _Toc93089471 \h </w:instrText>
+              <w:instrText xml:space="preserve"> PAGEREF _Toc93094078 \h </w:instrText>
             </w:r>
             <w:r>
               <w:rPr>
@@ -624,7 +612,7 @@
               <w:szCs w:val="22"/>
             </w:rPr>
           </w:pPr>
-          <w:hyperlink w:anchor="_Toc93089472" w:history="1">
+          <w:hyperlink w:anchor="_Toc93094079" w:history="1">
             <w:r>
               <w:rPr>
                 <w:rStyle w:val="Hipercze"/>
@@ -651,7 +639,7 @@
                 <w:noProof/>
                 <w:webHidden/>
               </w:rPr>
-              <w:instrText xml:space="preserve"> PAGEREF _Toc93089472 \h </w:instrText>
+              <w:instrText xml:space="preserve"> PAGEREF _Toc93094079 \h </w:instrText>
             </w:r>
             <w:r>
               <w:rPr>
@@ -695,7 +683,7 @@
               <w:szCs w:val="22"/>
             </w:rPr>
           </w:pPr>
-          <w:hyperlink w:anchor="_Toc93089473" w:history="1">
+          <w:hyperlink w:anchor="_Toc93094080" w:history="1">
             <w:r>
               <w:rPr>
                 <w:rStyle w:val="Hipercze"/>
@@ -722,7 +710,7 @@
                 <w:noProof/>
                 <w:webHidden/>
               </w:rPr>
-              <w:instrText xml:space="preserve"> PAGEREF _Toc93089473 \h </w:instrText>
+              <w:instrText xml:space="preserve"> PAGEREF _Toc93094080 \h </w:instrText>
             </w:r>
             <w:r>
               <w:rPr>
@@ -766,7 +754,7 @@
               <w:szCs w:val="22"/>
             </w:rPr>
           </w:pPr>
-          <w:hyperlink w:anchor="_Toc93089474" w:history="1">
+          <w:hyperlink w:anchor="_Toc93094081" w:history="1">
             <w:r>
               <w:rPr>
                 <w:rStyle w:val="Hipercze"/>
@@ -793,7 +781,7 @@
                 <w:noProof/>
                 <w:webHidden/>
               </w:rPr>
-              <w:instrText xml:space="preserve"> PAGEREF _Toc93089474 \h </w:instrText>
+              <w:instrText xml:space="preserve"> PAGEREF _Toc93094081 \h </w:instrText>
             </w:r>
             <w:r>
               <w:rPr>
@@ -835,7 +823,7 @@
               <w:szCs w:val="22"/>
             </w:rPr>
           </w:pPr>
-          <w:hyperlink w:anchor="_Toc93089475" w:history="1">
+          <w:hyperlink w:anchor="_Toc93094082" w:history="1">
             <w:r>
               <w:rPr>
                 <w:rStyle w:val="Hipercze"/>
@@ -858,7 +846,7 @@
               <w:rPr>
                 <w:webHidden/>
               </w:rPr>
-              <w:instrText xml:space="preserve"> PAGEREF _Toc93089475 \h </w:instrText>
+              <w:instrText xml:space="preserve"> PAGEREF _Toc93094082 \h </w:instrText>
             </w:r>
             <w:r>
               <w:rPr>
@@ -875,7 +863,7 @@
               <w:rPr>
                 <w:webHidden/>
               </w:rPr>
-              <w:t>5</w:t>
+              <w:t>4</w:t>
             </w:r>
             <w:r>
               <w:rPr>
@@ -898,7 +886,7 @@
               <w:szCs w:val="22"/>
             </w:rPr>
           </w:pPr>
-          <w:hyperlink w:anchor="_Toc93089476" w:history="1">
+          <w:hyperlink w:anchor="_Toc93094083" w:history="1">
             <w:r>
               <w:rPr>
                 <w:rStyle w:val="Hipercze"/>
@@ -925,7 +913,7 @@
                 <w:noProof/>
                 <w:webHidden/>
               </w:rPr>
-              <w:instrText xml:space="preserve"> PAGEREF _Toc93089476 \h </w:instrText>
+              <w:instrText xml:space="preserve"> PAGEREF _Toc93094083 \h </w:instrText>
             </w:r>
             <w:r>
               <w:rPr>
@@ -945,7 +933,7 @@
                 <w:noProof/>
                 <w:webHidden/>
               </w:rPr>
-              <w:t>5</w:t>
+              <w:t>4</w:t>
             </w:r>
             <w:r>
               <w:rPr>
@@ -969,7 +957,7 @@
               <w:szCs w:val="22"/>
             </w:rPr>
           </w:pPr>
-          <w:hyperlink w:anchor="_Toc93089477" w:history="1">
+          <w:hyperlink w:anchor="_Toc93094084" w:history="1">
             <w:r>
               <w:rPr>
                 <w:rStyle w:val="Hipercze"/>
@@ -996,7 +984,7 @@
                 <w:noProof/>
                 <w:webHidden/>
               </w:rPr>
-              <w:instrText xml:space="preserve"> PAGEREF _Toc93089477 \h </w:instrText>
+              <w:instrText xml:space="preserve"> PAGEREF _Toc93094084 \h </w:instrText>
             </w:r>
             <w:r>
               <w:rPr>
@@ -1016,7 +1004,7 @@
                 <w:noProof/>
                 <w:webHidden/>
               </w:rPr>
-              <w:t>5</w:t>
+              <w:t>4</w:t>
             </w:r>
             <w:r>
               <w:rPr>
@@ -1038,7 +1026,7 @@
               <w:szCs w:val="22"/>
             </w:rPr>
           </w:pPr>
-          <w:hyperlink w:anchor="_Toc93089478" w:history="1">
+          <w:hyperlink w:anchor="_Toc93094085" w:history="1">
             <w:r>
               <w:rPr>
                 <w:rStyle w:val="Hipercze"/>
@@ -1061,7 +1049,7 @@
               <w:rPr>
                 <w:webHidden/>
               </w:rPr>
-              <w:instrText xml:space="preserve"> PAGEREF _Toc93089478 \h </w:instrText>
+              <w:instrText xml:space="preserve"> PAGEREF _Toc93094085 \h </w:instrText>
             </w:r>
             <w:r>
               <w:rPr>
@@ -1078,7 +1066,7 @@
               <w:rPr>
                 <w:webHidden/>
               </w:rPr>
-              <w:t>5</w:t>
+              <w:t>4</w:t>
             </w:r>
             <w:r>
               <w:rPr>
@@ -1099,7 +1087,7 @@
               <w:szCs w:val="22"/>
             </w:rPr>
           </w:pPr>
-          <w:hyperlink w:anchor="_Toc93089479" w:history="1">
+          <w:hyperlink w:anchor="_Toc93094086" w:history="1">
             <w:r>
               <w:rPr>
                 <w:rStyle w:val="Hipercze"/>
@@ -1122,7 +1110,7 @@
               <w:rPr>
                 <w:webHidden/>
               </w:rPr>
-              <w:instrText xml:space="preserve"> PAGEREF _Toc93089479 \h </w:instrText>
+              <w:instrText xml:space="preserve"> PAGEREF _Toc93094086 \h </w:instrText>
             </w:r>
             <w:r>
               <w:rPr>
@@ -1139,7 +1127,7 @@
               <w:rPr>
                 <w:webHidden/>
               </w:rPr>
-              <w:t>5</w:t>
+              <w:t>4</w:t>
             </w:r>
             <w:r>
               <w:rPr>
@@ -1160,7 +1148,7 @@
               <w:szCs w:val="22"/>
             </w:rPr>
           </w:pPr>
-          <w:hyperlink w:anchor="_Toc93089480" w:history="1">
+          <w:hyperlink w:anchor="_Toc93094087" w:history="1">
             <w:r>
               <w:rPr>
                 <w:rStyle w:val="Hipercze"/>
@@ -1183,7 +1171,7 @@
               <w:rPr>
                 <w:webHidden/>
               </w:rPr>
-              <w:instrText xml:space="preserve"> PAGEREF _Toc93089480 \h </w:instrText>
+              <w:instrText xml:space="preserve"> PAGEREF _Toc93094087 \h </w:instrText>
             </w:r>
             <w:r>
               <w:rPr>
@@ -1221,7 +1209,7 @@
               <w:szCs w:val="22"/>
             </w:rPr>
           </w:pPr>
-          <w:hyperlink w:anchor="_Toc93089481" w:history="1">
+          <w:hyperlink w:anchor="_Toc93094088" w:history="1">
             <w:r>
               <w:rPr>
                 <w:rStyle w:val="Hipercze"/>
@@ -1244,7 +1232,7 @@
               <w:rPr>
                 <w:webHidden/>
               </w:rPr>
-              <w:instrText xml:space="preserve"> PAGEREF _Toc93089481 \h </w:instrText>
+              <w:instrText xml:space="preserve"> PAGEREF _Toc93094088 \h </w:instrText>
             </w:r>
             <w:r>
               <w:rPr>
@@ -1282,7 +1270,7 @@
               <w:szCs w:val="22"/>
             </w:rPr>
           </w:pPr>
-          <w:hyperlink w:anchor="_Toc93089482" w:history="1">
+          <w:hyperlink w:anchor="_Toc93094089" w:history="1">
             <w:r>
               <w:rPr>
                 <w:rStyle w:val="Hipercze"/>
@@ -1305,7 +1293,7 @@
               <w:rPr>
                 <w:webHidden/>
               </w:rPr>
-              <w:instrText xml:space="preserve"> PAGEREF _Toc93089482 \h </w:instrText>
+              <w:instrText xml:space="preserve"> PAGEREF _Toc93094089 \h </w:instrText>
             </w:r>
             <w:r>
               <w:rPr>
@@ -1343,7 +1331,7 @@
               <w:szCs w:val="22"/>
             </w:rPr>
           </w:pPr>
-          <w:hyperlink w:anchor="_Toc93089483" w:history="1">
+          <w:hyperlink w:anchor="_Toc93094090" w:history="1">
             <w:r>
               <w:rPr>
                 <w:rStyle w:val="Hipercze"/>
@@ -1366,7 +1354,7 @@
               <w:rPr>
                 <w:webHidden/>
               </w:rPr>
-              <w:instrText xml:space="preserve"> PAGEREF _Toc93089483 \h </w:instrText>
+              <w:instrText xml:space="preserve"> PAGEREF _Toc93094090 \h </w:instrText>
             </w:r>
             <w:r>
               <w:rPr>
@@ -1409,7 +1397,7 @@
       <w:pPr>
         <w:pStyle w:val="Nagwek1"/>
       </w:pPr>
-      <w:bookmarkStart w:id="0" w:name="_Toc93089465"/>
+      <w:bookmarkStart w:id="0" w:name="_Toc93094072"/>
       <w:r>
         <w:lastRenderedPageBreak/>
         <w:t>Wprowadzenie</w:t>
@@ -1421,7 +1409,7 @@
       <w:pPr>
         <w:pStyle w:val="Nagwek2"/>
       </w:pPr>
-      <w:bookmarkStart w:id="1" w:name="_Toc93089466"/>
+      <w:bookmarkStart w:id="1" w:name="_Toc93094073"/>
       <w:r>
         <w:t>Cel projektu</w:t>
       </w:r>
@@ -1443,7 +1431,7 @@
       <w:pPr>
         <w:pStyle w:val="Nagwek2"/>
       </w:pPr>
-      <w:bookmarkStart w:id="2" w:name="_Toc93089467"/>
+      <w:bookmarkStart w:id="2" w:name="_Toc93094074"/>
       <w:r>
         <w:t>Wybrana technologia</w:t>
       </w:r>
@@ -1463,7 +1451,7 @@
           <w:lang w:val="en-US"/>
         </w:rPr>
       </w:pPr>
-      <w:bookmarkStart w:id="3" w:name="_Toc93089468"/>
+      <w:bookmarkStart w:id="3" w:name="_Toc93094075"/>
       <w:r>
         <w:rPr>
           <w:i/>
@@ -1947,7 +1935,7 @@
           <w:lang w:val="en-US"/>
         </w:rPr>
       </w:pPr>
-      <w:bookmarkStart w:id="4" w:name="_Toc93089469"/>
+      <w:bookmarkStart w:id="4" w:name="_Toc93094076"/>
       <w:r>
         <w:rPr>
           <w:i/>
@@ -2055,7 +2043,7 @@
           <w:i/>
         </w:rPr>
       </w:pPr>
-      <w:bookmarkStart w:id="5" w:name="_Toc93089470"/>
+      <w:bookmarkStart w:id="5" w:name="_Toc93094077"/>
       <w:r>
         <w:rPr>
           <w:i/>
@@ -2082,6 +2070,34 @@
           <w:i/>
         </w:rPr>
         <w:t>Scikit-Learn</w:t>
+      </w:r>
+      <w:proofErr w:type="spellEnd"/>
+      <w:r>
+        <w:rPr>
+          <w:i/>
+        </w:rPr>
+        <w:t xml:space="preserve"> + </w:t>
+      </w:r>
+      <w:proofErr w:type="spellStart"/>
+      <w:r>
+        <w:rPr>
+          <w:i/>
+        </w:rPr>
+        <w:t>Tensorflow</w:t>
+      </w:r>
+      <w:proofErr w:type="spellEnd"/>
+      <w:r>
+        <w:rPr>
+          <w:i/>
+        </w:rPr>
+        <w:t xml:space="preserve"> + </w:t>
+      </w:r>
+      <w:proofErr w:type="spellStart"/>
+      <w:r>
+        <w:rPr>
+          <w:i/>
+        </w:rPr>
+        <w:t>Keras</w:t>
       </w:r>
       <w:bookmarkEnd w:id="5"/>
       <w:proofErr w:type="spellEnd"/>
@@ -2184,7 +2200,7 @@
       <w:pPr>
         <w:pStyle w:val="Nagwek1"/>
       </w:pPr>
-      <w:bookmarkStart w:id="6" w:name="_Toc93089471"/>
+      <w:bookmarkStart w:id="6" w:name="_Toc93094078"/>
       <w:r>
         <w:t>Dane</w:t>
       </w:r>
@@ -2194,7 +2210,7 @@
       <w:pPr>
         <w:pStyle w:val="Nagwek2"/>
       </w:pPr>
-      <w:bookmarkStart w:id="7" w:name="_Toc93089472"/>
+      <w:bookmarkStart w:id="7" w:name="_Toc93094079"/>
       <w:r>
         <w:t>Zbiory</w:t>
       </w:r>
@@ -2266,7 +2282,7 @@
       <w:pPr>
         <w:pStyle w:val="Nagwek2"/>
       </w:pPr>
-      <w:bookmarkStart w:id="8" w:name="_Toc93089473"/>
+      <w:bookmarkStart w:id="8" w:name="_Toc93094080"/>
       <w:r>
         <w:t>Sposób przygotowania danych</w:t>
       </w:r>
@@ -2405,7 +2421,7 @@
       <w:pPr>
         <w:pStyle w:val="Nagwek2"/>
       </w:pPr>
-      <w:bookmarkStart w:id="9" w:name="_Toc93089474"/>
+      <w:bookmarkStart w:id="9" w:name="_Toc93094081"/>
       <w:r>
         <w:t>Dane przetworzone</w:t>
       </w:r>
@@ -2551,16 +2567,32 @@
     </w:p>
     <w:p>
       <w:r>
-        <w:br w:type="page"/>
-      </w:r>
-    </w:p>
+        <w:t xml:space="preserve">Na potrzeby sztucznych sieci neuronowych zastosowano bibliotekę </w:t>
+      </w:r>
+      <w:proofErr w:type="spellStart"/>
+      <w:r>
+        <w:t>Tensorflow</w:t>
+      </w:r>
+      <w:proofErr w:type="spellEnd"/>
+      <w:r>
+        <w:t xml:space="preserve"> wraz z </w:t>
+      </w:r>
+      <w:proofErr w:type="spellStart"/>
+      <w:r>
+        <w:t>Keras</w:t>
+      </w:r>
+      <w:proofErr w:type="spellEnd"/>
+      <w:r>
+        <w:t>.</w:t>
+      </w:r>
+    </w:p>
+    <w:p/>
     <w:p>
       <w:pPr>
         <w:pStyle w:val="Nagwek1"/>
       </w:pPr>
-      <w:bookmarkStart w:id="10" w:name="_Toc93089475"/>
-      <w:r>
-        <w:lastRenderedPageBreak/>
+      <w:bookmarkStart w:id="10" w:name="_Toc93094082"/>
+      <w:r>
         <w:t>Metoda</w:t>
       </w:r>
       <w:bookmarkEnd w:id="10"/>
@@ -2570,7 +2602,7 @@
       <w:pPr>
         <w:pStyle w:val="Nagwek2"/>
       </w:pPr>
-      <w:bookmarkStart w:id="11" w:name="_Toc93089476"/>
+      <w:bookmarkStart w:id="11" w:name="_Toc93094083"/>
       <w:r>
         <w:t>Parametry modeli ML</w:t>
       </w:r>
@@ -2720,7 +2752,10 @@
         <w:ind w:left="420"/>
       </w:pPr>
       <w:r>
-        <w:t>- parametry wejściowe: rok, identyfikator kraju</w:t>
+        <w:t xml:space="preserve">- parametry wejściowe: </w:t>
+      </w:r>
+      <w:r>
+        <w:t>rok oraz 51 wskaźników ekonomicznych i klimatycznych</w:t>
       </w:r>
     </w:p>
     <w:p>
@@ -2744,7 +2779,7 @@
         <w:t xml:space="preserve">- </w:t>
       </w:r>
       <w:r>
-        <w:t>w tym modelu zdecydowano się na uczenie za pomocą sieci neuronowej.</w:t>
+        <w:t>w tym modelu zdecydowano się na uczenie za pomocą sieci neuronowej</w:t>
       </w:r>
     </w:p>
     <w:p>
@@ -2758,7 +2793,7 @@
       <w:pPr>
         <w:pStyle w:val="Nagwek2"/>
       </w:pPr>
-      <w:bookmarkStart w:id="12" w:name="_Toc93089477"/>
+      <w:bookmarkStart w:id="12" w:name="_Toc93094084"/>
       <w:r>
         <w:t>Opis funkcjonalności</w:t>
       </w:r>
@@ -2769,7 +2804,7 @@
       <w:pPr>
         <w:pStyle w:val="Nagwek3"/>
       </w:pPr>
-      <w:bookmarkStart w:id="13" w:name="_Toc93089478"/>
+      <w:bookmarkStart w:id="13" w:name="_Toc93094085"/>
       <w:r>
         <w:t xml:space="preserve">Statystyki oraz predykcje dotyczące emisji CO2 w </w:t>
       </w:r>
@@ -2800,7 +2835,7 @@
       <w:pPr>
         <w:pStyle w:val="Nagwek3"/>
       </w:pPr>
-      <w:bookmarkStart w:id="14" w:name="_Toc93089479"/>
+      <w:bookmarkStart w:id="14" w:name="_Toc93094086"/>
       <w:r>
         <w:t>Statystyki oraz predykcje dotyczące emisji CO2 w dowolnym kraju świata</w:t>
       </w:r>
@@ -2820,15 +2855,22 @@
       <w:pPr>
         <w:pStyle w:val="Nagwek3"/>
       </w:pPr>
-      <w:bookmarkStart w:id="15" w:name="_Toc93089480"/>
-      <w:r>
+      <w:bookmarkStart w:id="15" w:name="_Toc93094087"/>
+      <w:r>
+        <w:lastRenderedPageBreak/>
         <w:t>Statystyki oraz predykcje dotyczące różnych współczynników na świecie</w:t>
       </w:r>
       <w:bookmarkEnd w:id="15"/>
     </w:p>
     <w:p>
       <w:r>
-        <w:t>Zebrane zostały statystyki z lat 1970-2020 dotyczące różnych wskaźników dla całego świata</w:t>
+        <w:t>Zebrane zostały statystyki z lat 19</w:t>
+      </w:r>
+      <w:r>
+        <w:t>97</w:t>
+      </w:r>
+      <w:r>
+        <w:t>-2020 dotyczące różnych wskaźników dla całego świata</w:t>
       </w:r>
       <w:r>
         <w:t>, co pozwoli na predykcję dowolnych innych czynników.</w:t>
@@ -2839,9 +2881,8 @@
       <w:pPr>
         <w:pStyle w:val="Nagwek3"/>
       </w:pPr>
-      <w:bookmarkStart w:id="16" w:name="_Toc93089481"/>
-      <w:r>
-        <w:lastRenderedPageBreak/>
+      <w:bookmarkStart w:id="16" w:name="_Toc93094088"/>
+      <w:r>
         <w:t>Losowe ciekawostki na temat środowiska</w:t>
       </w:r>
       <w:bookmarkEnd w:id="16"/>
@@ -2862,7 +2903,7 @@
       <w:pPr>
         <w:pStyle w:val="Nagwek1"/>
       </w:pPr>
-      <w:bookmarkStart w:id="17" w:name="_Toc93089482"/>
+      <w:bookmarkStart w:id="17" w:name="_Toc93094089"/>
       <w:r>
         <w:lastRenderedPageBreak/>
         <w:t>Podział ról</w:t>
@@ -3017,7 +3058,7 @@
       <w:pPr>
         <w:pStyle w:val="Nagwek1"/>
       </w:pPr>
-      <w:bookmarkStart w:id="18" w:name="_Toc93089483"/>
+      <w:bookmarkStart w:id="18" w:name="_Toc93094090"/>
       <w:r>
         <w:t>Załączniki</w:t>
       </w:r>
@@ -3271,7 +3312,7 @@
         <v:path o:extrusionok="f" gradientshapeok="t" o:connecttype="rect"/>
         <o:lock v:ext="edit" aspectratio="t"/>
       </v:shapetype>
-      <v:shape id="_x0000_i1201" type="#_x0000_t75" style="width:11.5pt;height:11.5pt" o:bullet="t">
+      <v:shape id="_x0000_i1050" type="#_x0000_t75" style="width:11.25pt;height:11.25pt" o:bullet="t">
         <v:imagedata r:id="rId1" o:title="mso2994"/>
       </v:shape>
     </w:pict>
@@ -4347,6 +4388,7 @@
   <w:style w:type="character" w:default="1" w:styleId="Domylnaczcionkaakapitu">
     <w:name w:val="Default Paragraph Font"/>
     <w:uiPriority w:val="1"/>
+    <w:semiHidden/>
     <w:unhideWhenUsed/>
   </w:style>
   <w:style w:type="table" w:default="1" w:styleId="Standardowy">

</xml_diff>